<commit_message>
z t,fk 9 cerf
</commit_message>
<xml_diff>
--- a/lab1/Gushin_Ustinov_4312.docx
+++ b/lab1/Gushin_Ustinov_4312.docx
@@ -2429,6 +2429,8 @@
       <w:r>
         <w:rPr>
           <w:rFonts w:ascii="Arial" w:hAnsi="Arial" w:cs="Arial"/>
+          <w:i/>
+          <w:iCs/>
           <w:sz w:val="28"/>
           <w:szCs w:val="28"/>
           <w:lang w:val="en-US"/>
@@ -2438,6 +2440,8 @@
       <w:r>
         <w:rPr>
           <w:rFonts w:ascii="Arial" w:hAnsi="Arial" w:cs="Arial"/>
+          <w:i/>
+          <w:iCs/>
           <w:sz w:val="28"/>
           <w:szCs w:val="28"/>
         </w:rPr>
@@ -2446,6 +2450,8 @@
       <w:r>
         <w:rPr>
           <w:rFonts w:ascii="Arial" w:hAnsi="Arial" w:cs="Arial"/>
+          <w:i/>
+          <w:iCs/>
           <w:sz w:val="28"/>
           <w:szCs w:val="28"/>
           <w:lang w:val="en-US"/>
@@ -2458,7 +2464,23 @@
           <w:sz w:val="28"/>
           <w:szCs w:val="28"/>
         </w:rPr>
-        <w:t>. После запуска программы, в терминале появиться возможность сгенерировать новые данные или оставить</w:t>
+        <w:t>. После запуска программы, в терминале появиться возможность сгенерировать новые данные</w:t>
+      </w:r>
+      <w:r>
+        <w:rPr>
+          <w:rFonts w:ascii="Arial" w:hAnsi="Arial" w:cs="Arial"/>
+          <w:sz w:val="28"/>
+          <w:szCs w:val="28"/>
+        </w:rPr>
+        <w:t>,</w:t>
+      </w:r>
+      <w:r>
+        <w:rPr>
+          <w:rFonts w:ascii="Arial" w:hAnsi="Arial" w:cs="Arial"/>
+          <w:sz w:val="28"/>
+          <w:szCs w:val="28"/>
+        </w:rPr>
+        <w:t xml:space="preserve"> оставить</w:t>
       </w:r>
       <w:r>
         <w:rPr>
@@ -2474,7 +2496,23 @@
           <w:sz w:val="28"/>
           <w:szCs w:val="28"/>
         </w:rPr>
-        <w:t>введенные в файл.</w:t>
+        <w:t>введенные в файл</w:t>
+      </w:r>
+      <w:r>
+        <w:rPr>
+          <w:rFonts w:ascii="Arial" w:hAnsi="Arial" w:cs="Arial"/>
+          <w:sz w:val="28"/>
+          <w:szCs w:val="28"/>
+        </w:rPr>
+        <w:t xml:space="preserve"> либо в консоли</w:t>
+      </w:r>
+      <w:r>
+        <w:rPr>
+          <w:rFonts w:ascii="Arial" w:hAnsi="Arial" w:cs="Arial"/>
+          <w:sz w:val="28"/>
+          <w:szCs w:val="28"/>
+        </w:rPr>
+        <w:t>.</w:t>
       </w:r>
       <w:r>
         <w:rPr>
@@ -2503,6 +2541,8 @@
       <w:r>
         <w:rPr>
           <w:rFonts w:ascii="Arial" w:hAnsi="Arial" w:cs="Arial"/>
+          <w:i/>
+          <w:iCs/>
           <w:sz w:val="28"/>
           <w:szCs w:val="28"/>
           <w:lang w:val="en-US"/>
@@ -2512,6 +2552,8 @@
       <w:r>
         <w:rPr>
           <w:rFonts w:ascii="Arial" w:hAnsi="Arial" w:cs="Arial"/>
+          <w:i/>
+          <w:iCs/>
           <w:sz w:val="28"/>
           <w:szCs w:val="28"/>
         </w:rPr>
@@ -2520,6 +2562,8 @@
       <w:r>
         <w:rPr>
           <w:rFonts w:ascii="Arial" w:hAnsi="Arial" w:cs="Arial"/>
+          <w:i/>
+          <w:iCs/>
           <w:sz w:val="28"/>
           <w:szCs w:val="28"/>
           <w:lang w:val="en-US"/>
@@ -2610,9 +2654,8 @@
           <w:sz w:val="28"/>
           <w:szCs w:val="28"/>
         </w:rPr>
-        <w:t xml:space="preserve">длина </w:t>
-      </w:r>
-      <w:proofErr w:type="spellStart"/>
+        <w:t>длина массива;масси</w:t>
+      </w:r>
       <w:r>
         <w:rPr>
           <w:rFonts w:ascii="Arial" w:hAnsi="Arial" w:cs="Arial"/>
@@ -2621,19 +2664,8 @@
           <w:sz w:val="28"/>
           <w:szCs w:val="28"/>
         </w:rPr>
-        <w:t>массива;масси</w:t>
-      </w:r>
-      <w:r>
-        <w:rPr>
-          <w:rFonts w:ascii="Arial" w:hAnsi="Arial" w:cs="Arial"/>
-          <w:b/>
-          <w:bCs/>
-          <w:sz w:val="28"/>
-          <w:szCs w:val="28"/>
-        </w:rPr>
         <w:t>в</w:t>
       </w:r>
-      <w:proofErr w:type="spellEnd"/>
     </w:p>
     <w:p>
       <w:pPr>
@@ -2660,14 +2692,12 @@
         </w:rPr>
         <w:t xml:space="preserve"> </w:t>
       </w:r>
-      <w:proofErr w:type="spellStart"/>
       <w:r>
         <w:rPr>
           <w:lang w:val="en-US"/>
         </w:rPr>
         <w:t>i</w:t>
       </w:r>
-      <w:proofErr w:type="spellEnd"/>
       <w:r>
         <w:t>nput.csv</w:t>
       </w:r>
@@ -2898,16 +2928,22 @@
         </w:rPr>
         <w:t xml:space="preserve">), а </w:t>
       </w:r>
-      <w:proofErr w:type="gramStart"/>
-      <w:r>
-        <w:rPr>
-          <w:rFonts w:ascii="Arial" w:hAnsi="Arial" w:cs="Arial"/>
-          <w:sz w:val="28"/>
-          <w:szCs w:val="28"/>
-        </w:rPr>
-        <w:t>так же</w:t>
-      </w:r>
-      <w:proofErr w:type="gramEnd"/>
+      <w:r>
+        <w:rPr>
+          <w:rFonts w:ascii="Arial" w:hAnsi="Arial" w:cs="Arial"/>
+          <w:sz w:val="28"/>
+          <w:szCs w:val="28"/>
+        </w:rPr>
+        <w:t>ц</w:t>
+      </w:r>
+      <w:r>
+        <w:rPr>
+          <w:rFonts w:ascii="Arial" w:hAnsi="Arial" w:cs="Arial"/>
+          <w:sz w:val="28"/>
+          <w:szCs w:val="28"/>
+        </w:rPr>
+        <w:t>также</w:t>
+      </w:r>
       <w:r>
         <w:rPr>
           <w:rFonts w:ascii="Arial" w:hAnsi="Arial" w:cs="Arial"/>
@@ -3411,7 +3447,6 @@
           <w:szCs w:val="28"/>
         </w:rPr>
       </w:pPr>
-      <w:proofErr w:type="spellStart"/>
       <w:r>
         <w:rPr>
           <w:rFonts w:ascii="Arial" w:hAnsi="Arial" w:cs="Arial"/>
@@ -3423,7 +3458,6 @@
         </w:rPr>
         <w:t>outputAr</w:t>
       </w:r>
-      <w:proofErr w:type="spellEnd"/>
       <w:r>
         <w:rPr>
           <w:rFonts w:ascii="Arial" w:hAnsi="Arial" w:cs="Arial"/>
@@ -3550,7 +3584,6 @@
           <w:szCs w:val="28"/>
         </w:rPr>
       </w:pPr>
-      <w:proofErr w:type="spellStart"/>
       <w:r>
         <w:rPr>
           <w:rFonts w:ascii="Arial" w:hAnsi="Arial" w:cs="Arial"/>
@@ -3562,7 +3595,6 @@
         </w:rPr>
         <w:t>outputBa</w:t>
       </w:r>
-      <w:proofErr w:type="spellEnd"/>
       <w:r>
         <w:rPr>
           <w:rFonts w:ascii="Arial" w:hAnsi="Arial" w:cs="Arial"/>
@@ -3590,41 +3622,7 @@
           <w:sz w:val="28"/>
           <w:szCs w:val="28"/>
         </w:rPr>
-        <w:t xml:space="preserve"> – результат </w:t>
-      </w:r>
-      <w:proofErr w:type="spellStart"/>
-      <w:r>
-        <w:rPr>
-          <w:rFonts w:ascii="Arial" w:hAnsi="Arial" w:cs="Arial"/>
-          <w:sz w:val="28"/>
-          <w:szCs w:val="28"/>
-        </w:rPr>
-        <w:t>обработк</w:t>
-      </w:r>
-      <w:r>
-        <w:rPr>
-          <w:rFonts w:ascii="Arial" w:hAnsi="Arial" w:cs="Arial"/>
-          <w:sz w:val="28"/>
-          <w:szCs w:val="28"/>
-        </w:rPr>
-        <w:t>Ы</w:t>
-      </w:r>
-      <w:r>
-        <w:rPr>
-          <w:rFonts w:ascii="Arial" w:hAnsi="Arial" w:cs="Arial"/>
-          <w:sz w:val="28"/>
-          <w:szCs w:val="28"/>
-        </w:rPr>
-        <w:t>и</w:t>
-      </w:r>
-      <w:proofErr w:type="spellEnd"/>
-      <w:r>
-        <w:rPr>
-          <w:rFonts w:ascii="Arial" w:hAnsi="Arial" w:cs="Arial"/>
-          <w:sz w:val="28"/>
-          <w:szCs w:val="28"/>
-        </w:rPr>
-        <w:t xml:space="preserve"> </w:t>
+        <w:t xml:space="preserve"> – результат обработки </w:t>
       </w:r>
       <w:r>
         <w:rPr>
@@ -3665,7 +3663,6 @@
           <w:szCs w:val="28"/>
         </w:rPr>
       </w:pPr>
-      <w:proofErr w:type="spellStart"/>
       <w:r>
         <w:rPr>
           <w:rFonts w:ascii="Arial" w:hAnsi="Arial" w:cs="Arial"/>
@@ -3677,7 +3674,6 @@
         </w:rPr>
         <w:t>outputBm</w:t>
       </w:r>
-      <w:proofErr w:type="spellEnd"/>
       <w:r>
         <w:rPr>
           <w:rFonts w:ascii="Arial" w:hAnsi="Arial" w:cs="Arial"/>
@@ -3762,7 +3758,6 @@
           <w:szCs w:val="28"/>
         </w:rPr>
       </w:pPr>
-      <w:proofErr w:type="spellStart"/>
       <w:r>
         <w:rPr>
           <w:rFonts w:ascii="Arial" w:hAnsi="Arial" w:cs="Arial"/>
@@ -3774,7 +3769,6 @@
         </w:rPr>
         <w:t>outputLi</w:t>
       </w:r>
-      <w:proofErr w:type="spellEnd"/>
       <w:r>
         <w:rPr>
           <w:rFonts w:ascii="Arial" w:hAnsi="Arial" w:cs="Arial"/>
@@ -4085,6 +4079,7 @@
           <w:sz w:val="28"/>
           <w:szCs w:val="28"/>
         </w:rPr>
+        <w:lastRenderedPageBreak/>
         <w:t>4.</w:t>
       </w:r>
       <w:r>
@@ -6281,7 +6276,16 @@
         <w:t xml:space="preserve">Рис. 8 После </w:t>
       </w:r>
       <w:r>
-        <w:t>прогона менее 11 тестов, выводится результат</w:t>
+        <w:t xml:space="preserve">прогона менее </w:t>
+      </w:r>
+      <w:r>
+        <w:t>1</w:t>
+      </w:r>
+      <w:r>
+        <w:t>6</w:t>
+      </w:r>
+      <w:r>
+        <w:t xml:space="preserve"> тестов, выводится результат</w:t>
       </w:r>
     </w:p>
     <w:p>

</xml_diff>